<commit_message>
Updated  meetingnote2023.1.25, a list of revevant journals
</commit_message>
<xml_diff>
--- a/docs/meetingnotes/meetingnote2023.1.25.docx
+++ b/docs/meetingnotes/meetingnote2023.1.25.docx
@@ -1385,6 +1385,27 @@
           <w:szCs w:val="24"/>
         </w:rPr>
         <w:t xml:space="preserve">Look into some relevant journals for format of methodology paper. I will share with a list of relevant journals. </w:t>
+      </w:r>
+      <w:r>
+        <w:rPr>
+          <w:sz w:val="24"/>
+          <w:szCs w:val="24"/>
+        </w:rPr>
+        <w:t>Also you can look into the series of Journals under MDPI (</w:t>
+      </w:r>
+      <w:r>
+        <w:rPr>
+          <w:sz w:val="24"/>
+          <w:szCs w:val="24"/>
+        </w:rPr>
+        <w:t>https://www.mdpi.com/about/journals</w:t>
+      </w:r>
+      <w:r>
+        <w:rPr>
+          <w:sz w:val="24"/>
+          <w:szCs w:val="24"/>
+        </w:rPr>
+        <w:t>)</w:t>
       </w:r>
     </w:p>
     <w:p>

</xml_diff>